<commit_message>
Look like after the growing in sales price from 01-2020 we have a significant sales drop in q-ty
</commit_message>
<xml_diff>
--- a/Tech_desc.docx
+++ b/Tech_desc.docx
@@ -165,7 +165,574 @@
         <w:t>Прогнозування на основі df_future.csv</w:t>
       </w:r>
     </w:p>
-    <w:p/>
+    <w:p>
+      <w:pPr>
+        <w:rPr>
+          <w:lang w:val="uk-UA"/>
+        </w:rPr>
+      </w:pPr>
+      <w:r>
+        <w:t>Notes</w:t>
+      </w:r>
+      <w:r>
+        <w:rPr>
+          <w:lang w:val="uk-UA"/>
+        </w:rPr>
+        <w:t>:</w:t>
+      </w:r>
+    </w:p>
+    <w:p>
+      <w:pPr>
+        <w:pStyle w:val="ListParagraph"/>
+        <w:rPr>
+          <w:lang w:val="uk-UA"/>
+        </w:rPr>
+      </w:pPr>
+      <w:r>
+        <w:rPr>
+          <w:lang w:val="uk-UA"/>
+        </w:rPr>
+        <w:t>Видали</w:t>
+      </w:r>
+      <w:r>
+        <w:rPr>
+          <w:lang w:val="uk-UA"/>
+        </w:rPr>
+        <w:t>ти</w:t>
+      </w:r>
+      <w:r>
+        <w:rPr>
+          <w:lang w:val="uk-UA"/>
+        </w:rPr>
+        <w:t xml:space="preserve"> колонку </w:t>
+      </w:r>
+      <w:proofErr w:type="spellStart"/>
+      <w:r>
+        <w:rPr>
+          <w:lang w:val="uk-UA"/>
+        </w:rPr>
+        <w:t>Unnamed</w:t>
+      </w:r>
+      <w:proofErr w:type="spellEnd"/>
+      <w:r>
+        <w:rPr>
+          <w:lang w:val="uk-UA"/>
+        </w:rPr>
+        <w:t>: 0, оскільки вона не потрібна.</w:t>
+      </w:r>
+    </w:p>
+    <w:p>
+      <w:pPr>
+        <w:pStyle w:val="ListParagraph"/>
+        <w:rPr>
+          <w:lang w:val="uk-UA"/>
+        </w:rPr>
+      </w:pPr>
+      <w:r>
+        <w:rPr>
+          <w:lang w:val="uk-UA"/>
+        </w:rPr>
+        <w:t>Перетвори</w:t>
+      </w:r>
+      <w:r>
+        <w:rPr>
+          <w:lang w:val="uk-UA"/>
+        </w:rPr>
+        <w:t>ти</w:t>
+      </w:r>
+      <w:r>
+        <w:rPr>
+          <w:lang w:val="uk-UA"/>
+        </w:rPr>
+        <w:t xml:space="preserve"> колонку </w:t>
+      </w:r>
+      <w:proofErr w:type="spellStart"/>
+      <w:r>
+        <w:rPr>
+          <w:lang w:val="uk-UA"/>
+        </w:rPr>
+        <w:t>date</w:t>
+      </w:r>
+      <w:proofErr w:type="spellEnd"/>
+      <w:r>
+        <w:rPr>
+          <w:lang w:val="uk-UA"/>
+        </w:rPr>
+        <w:t xml:space="preserve"> на формат дати.</w:t>
+      </w:r>
+    </w:p>
+    <w:p>
+      <w:pPr>
+        <w:pStyle w:val="ListParagraph"/>
+        <w:rPr>
+          <w:lang w:val="uk-UA"/>
+        </w:rPr>
+      </w:pPr>
+      <w:r>
+        <w:rPr>
+          <w:lang w:val="uk-UA"/>
+        </w:rPr>
+        <w:t>EDA</w:t>
+      </w:r>
+      <w:r>
+        <w:rPr>
+          <w:lang w:val="uk-UA"/>
+        </w:rPr>
+        <w:t xml:space="preserve"> </w:t>
+      </w:r>
+      <w:r>
+        <w:rPr>
+          <w:lang w:val="uk-UA"/>
+        </w:rPr>
+        <w:t>щоб зрозуміти розподіл і взаємозв'язки між даними.</w:t>
+      </w:r>
+    </w:p>
+    <w:p>
+      <w:pPr>
+        <w:rPr>
+          <w:b/>
+          <w:bCs/>
+          <w:lang w:val="ru-RU"/>
+        </w:rPr>
+      </w:pPr>
+      <w:r>
+        <w:rPr>
+          <w:b/>
+          <w:bCs/>
+        </w:rPr>
+        <w:t>3</w:t>
+      </w:r>
+      <w:r>
+        <w:rPr>
+          <w:b/>
+          <w:bCs/>
+          <w:lang w:val="ru-RU"/>
+        </w:rPr>
+        <w:t>.</w:t>
+      </w:r>
+      <w:r>
+        <w:rPr>
+          <w:b/>
+          <w:bCs/>
+        </w:rPr>
+        <w:t>EDA</w:t>
+      </w:r>
+      <w:r>
+        <w:rPr>
+          <w:b/>
+          <w:bCs/>
+          <w:lang w:val="ru-RU"/>
+        </w:rPr>
+        <w:t xml:space="preserve"> </w:t>
+      </w:r>
+    </w:p>
+    <w:p>
+      <w:pPr>
+        <w:rPr>
+          <w:lang w:val="ru-RU"/>
+        </w:rPr>
+      </w:pPr>
+      <w:r>
+        <w:rPr>
+          <w:lang w:val="ru-RU"/>
+        </w:rPr>
+        <w:t>3</w:t>
+      </w:r>
+      <w:r>
+        <w:rPr>
+          <w:lang w:val="ru-RU"/>
+        </w:rPr>
+        <w:t xml:space="preserve">.1 </w:t>
+      </w:r>
+      <w:proofErr w:type="spellStart"/>
+      <w:r>
+        <w:rPr>
+          <w:lang w:val="ru-RU"/>
+        </w:rPr>
+        <w:t>Розподіл</w:t>
+      </w:r>
+      <w:proofErr w:type="spellEnd"/>
+      <w:r>
+        <w:rPr>
+          <w:lang w:val="ru-RU"/>
+        </w:rPr>
+        <w:t xml:space="preserve"> </w:t>
+      </w:r>
+      <w:proofErr w:type="spellStart"/>
+      <w:r>
+        <w:rPr>
+          <w:lang w:val="ru-RU"/>
+        </w:rPr>
+        <w:t>продажів</w:t>
+      </w:r>
+      <w:proofErr w:type="spellEnd"/>
+      <w:r>
+        <w:rPr>
+          <w:lang w:val="ru-RU"/>
+        </w:rPr>
+        <w:t xml:space="preserve"> по днях.</w:t>
+      </w:r>
+    </w:p>
+    <w:p>
+      <w:pPr>
+        <w:rPr>
+          <w:lang w:val="ru-RU"/>
+        </w:rPr>
+      </w:pPr>
+      <w:r>
+        <w:rPr>
+          <w:lang w:val="ru-RU"/>
+        </w:rPr>
+        <w:t>3</w:t>
+      </w:r>
+      <w:r>
+        <w:rPr>
+          <w:lang w:val="ru-RU"/>
+        </w:rPr>
+        <w:t xml:space="preserve">.2 </w:t>
+      </w:r>
+      <w:proofErr w:type="spellStart"/>
+      <w:r>
+        <w:rPr>
+          <w:lang w:val="ru-RU"/>
+        </w:rPr>
+        <w:t>Розподіл</w:t>
+      </w:r>
+      <w:proofErr w:type="spellEnd"/>
+      <w:r>
+        <w:rPr>
+          <w:lang w:val="ru-RU"/>
+        </w:rPr>
+        <w:t xml:space="preserve"> </w:t>
+      </w:r>
+      <w:proofErr w:type="spellStart"/>
+      <w:r>
+        <w:rPr>
+          <w:lang w:val="ru-RU"/>
+        </w:rPr>
+        <w:t>продажів</w:t>
+      </w:r>
+      <w:proofErr w:type="spellEnd"/>
+      <w:r>
+        <w:rPr>
+          <w:lang w:val="ru-RU"/>
+        </w:rPr>
+        <w:t xml:space="preserve"> по </w:t>
+      </w:r>
+      <w:proofErr w:type="spellStart"/>
+      <w:r>
+        <w:rPr>
+          <w:lang w:val="ru-RU"/>
+        </w:rPr>
+        <w:t>категоріях</w:t>
+      </w:r>
+      <w:proofErr w:type="spellEnd"/>
+      <w:r>
+        <w:rPr>
+          <w:lang w:val="ru-RU"/>
+        </w:rPr>
+        <w:t xml:space="preserve"> </w:t>
+      </w:r>
+      <w:proofErr w:type="spellStart"/>
+      <w:r>
+        <w:rPr>
+          <w:lang w:val="ru-RU"/>
+        </w:rPr>
+        <w:t>товарів</w:t>
+      </w:r>
+      <w:proofErr w:type="spellEnd"/>
+      <w:r>
+        <w:rPr>
+          <w:lang w:val="ru-RU"/>
+        </w:rPr>
+        <w:t>.</w:t>
+      </w:r>
+    </w:p>
+    <w:p>
+      <w:pPr>
+        <w:pStyle w:val="ListParagraph"/>
+        <w:numPr>
+          <w:ilvl w:val="1"/>
+          <w:numId w:val="3"/>
+        </w:numPr>
+        <w:rPr>
+          <w:lang w:val="ru-RU"/>
+        </w:rPr>
+      </w:pPr>
+      <w:proofErr w:type="spellStart"/>
+      <w:r>
+        <w:rPr>
+          <w:lang w:val="ru-RU"/>
+        </w:rPr>
+        <w:t>Розподіл</w:t>
+      </w:r>
+      <w:proofErr w:type="spellEnd"/>
+      <w:r>
+        <w:rPr>
+          <w:lang w:val="ru-RU"/>
+        </w:rPr>
+        <w:t xml:space="preserve"> </w:t>
+      </w:r>
+      <w:proofErr w:type="spellStart"/>
+      <w:r>
+        <w:rPr>
+          <w:lang w:val="ru-RU"/>
+        </w:rPr>
+        <w:t>продажів</w:t>
+      </w:r>
+      <w:proofErr w:type="spellEnd"/>
+      <w:r>
+        <w:rPr>
+          <w:lang w:val="ru-RU"/>
+        </w:rPr>
+        <w:t xml:space="preserve"> по товарах (</w:t>
+      </w:r>
+      <w:r>
+        <w:t>SKU</w:t>
+      </w:r>
+      <w:r>
+        <w:rPr>
+          <w:lang w:val="ru-RU"/>
+        </w:rPr>
+        <w:t>).</w:t>
+      </w:r>
+    </w:p>
+    <w:p>
+      <w:pPr>
+        <w:rPr>
+          <w:lang w:val="ru-RU"/>
+        </w:rPr>
+      </w:pPr>
+      <w:r>
+        <w:rPr>
+          <w:lang w:val="ru-RU"/>
+        </w:rPr>
+        <w:t>3</w:t>
+      </w:r>
+      <w:r>
+        <w:rPr>
+          <w:lang w:val="ru-RU"/>
+        </w:rPr>
+        <w:t xml:space="preserve">.4 </w:t>
+      </w:r>
+      <w:proofErr w:type="spellStart"/>
+      <w:r>
+        <w:rPr>
+          <w:lang w:val="ru-RU"/>
+        </w:rPr>
+        <w:t>Аналіз</w:t>
+      </w:r>
+      <w:proofErr w:type="spellEnd"/>
+      <w:r>
+        <w:rPr>
+          <w:lang w:val="ru-RU"/>
+        </w:rPr>
+        <w:t xml:space="preserve"> </w:t>
+      </w:r>
+      <w:proofErr w:type="spellStart"/>
+      <w:r>
+        <w:rPr>
+          <w:lang w:val="ru-RU"/>
+        </w:rPr>
+        <w:t>середніх</w:t>
+      </w:r>
+      <w:proofErr w:type="spellEnd"/>
+      <w:r>
+        <w:rPr>
+          <w:lang w:val="ru-RU"/>
+        </w:rPr>
+        <w:t xml:space="preserve"> </w:t>
+      </w:r>
+      <w:proofErr w:type="spellStart"/>
+      <w:r>
+        <w:rPr>
+          <w:lang w:val="ru-RU"/>
+        </w:rPr>
+        <w:t>цін</w:t>
+      </w:r>
+      <w:proofErr w:type="spellEnd"/>
+      <w:r>
+        <w:rPr>
+          <w:lang w:val="ru-RU"/>
+        </w:rPr>
+        <w:t>.</w:t>
+      </w:r>
+    </w:p>
+    <w:p>
+      <w:pPr>
+        <w:rPr>
+          <w:b/>
+          <w:bCs/>
+          <w:lang w:val="ru-RU"/>
+        </w:rPr>
+      </w:pPr>
+      <w:r>
+        <w:rPr>
+          <w:b/>
+          <w:bCs/>
+          <w:lang w:val="ru-RU"/>
+        </w:rPr>
+        <w:t xml:space="preserve">4. </w:t>
+      </w:r>
+      <w:proofErr w:type="spellStart"/>
+      <w:r>
+        <w:rPr>
+          <w:b/>
+          <w:bCs/>
+          <w:lang w:val="ru-RU"/>
+        </w:rPr>
+        <w:t>Підготовка</w:t>
+      </w:r>
+      <w:proofErr w:type="spellEnd"/>
+      <w:r>
+        <w:rPr>
+          <w:b/>
+          <w:bCs/>
+          <w:lang w:val="ru-RU"/>
+        </w:rPr>
+        <w:t xml:space="preserve"> </w:t>
+      </w:r>
+      <w:proofErr w:type="spellStart"/>
+      <w:r>
+        <w:rPr>
+          <w:b/>
+          <w:bCs/>
+          <w:lang w:val="ru-RU"/>
+        </w:rPr>
+        <w:t>даних</w:t>
+      </w:r>
+      <w:proofErr w:type="spellEnd"/>
+      <w:r>
+        <w:rPr>
+          <w:b/>
+          <w:bCs/>
+          <w:lang w:val="ru-RU"/>
+        </w:rPr>
+        <w:t xml:space="preserve"> для </w:t>
+      </w:r>
+      <w:proofErr w:type="spellStart"/>
+      <w:r>
+        <w:rPr>
+          <w:b/>
+          <w:bCs/>
+          <w:lang w:val="ru-RU"/>
+        </w:rPr>
+        <w:t>моделі</w:t>
+      </w:r>
+      <w:proofErr w:type="spellEnd"/>
+      <w:r>
+        <w:rPr>
+          <w:b/>
+          <w:bCs/>
+          <w:lang w:val="ru-RU"/>
+        </w:rPr>
+        <w:t xml:space="preserve">. </w:t>
+      </w:r>
+      <w:r>
+        <w:rPr>
+          <w:b/>
+          <w:bCs/>
+        </w:rPr>
+        <w:t>Feature</w:t>
+      </w:r>
+      <w:r>
+        <w:rPr>
+          <w:b/>
+          <w:bCs/>
+          <w:lang w:val="ru-RU"/>
+        </w:rPr>
+        <w:t xml:space="preserve"> </w:t>
+      </w:r>
+      <w:r>
+        <w:rPr>
+          <w:b/>
+          <w:bCs/>
+        </w:rPr>
+        <w:t>selection</w:t>
+      </w:r>
+    </w:p>
+    <w:p>
+      <w:pPr>
+        <w:rPr>
+          <w:lang w:val="ru-RU"/>
+        </w:rPr>
+      </w:pPr>
+      <w:r>
+        <w:rPr>
+          <w:lang w:val="ru-RU"/>
+        </w:rPr>
+        <w:t xml:space="preserve">4.1 </w:t>
+      </w:r>
+      <w:r>
+        <w:rPr>
+          <w:lang w:val="uk-UA"/>
+        </w:rPr>
+        <w:t>Підготовка даних для моделювання:</w:t>
+      </w:r>
+    </w:p>
+    <w:p>
+      <w:pPr>
+        <w:rPr>
+          <w:lang w:val="uk-UA"/>
+        </w:rPr>
+      </w:pPr>
+      <w:r>
+        <w:rPr>
+          <w:lang w:val="ru-RU"/>
+        </w:rPr>
+        <w:t xml:space="preserve">4.2 </w:t>
+      </w:r>
+      <w:r>
+        <w:rPr>
+          <w:lang w:val="uk-UA"/>
+        </w:rPr>
+        <w:t>Створення ознак (</w:t>
+      </w:r>
+      <w:proofErr w:type="spellStart"/>
+      <w:r>
+        <w:rPr>
+          <w:lang w:val="uk-UA"/>
+        </w:rPr>
+        <w:t>features</w:t>
+      </w:r>
+      <w:proofErr w:type="spellEnd"/>
+      <w:r>
+        <w:rPr>
+          <w:lang w:val="uk-UA"/>
+        </w:rPr>
+        <w:t>) для моделі.</w:t>
+      </w:r>
+    </w:p>
+    <w:p>
+      <w:pPr>
+        <w:rPr>
+          <w:lang w:val="uk-UA"/>
+        </w:rPr>
+      </w:pPr>
+      <w:r>
+        <w:t xml:space="preserve">4.3 </w:t>
+      </w:r>
+      <w:r>
+        <w:rPr>
+          <w:lang w:val="uk-UA"/>
+        </w:rPr>
+        <w:t>Розбиття даних на тренувальний та тестовий набори.</w:t>
+      </w:r>
+    </w:p>
+    <w:p>
+      <w:pPr>
+        <w:rPr>
+          <w:lang w:val="uk-UA"/>
+        </w:rPr>
+      </w:pPr>
+    </w:p>
+    <w:p>
+      <w:pPr>
+        <w:rPr>
+          <w:lang w:val="uk-UA"/>
+        </w:rPr>
+      </w:pPr>
+    </w:p>
     <w:sectPr>
       <w:pgSz w:w="11906" w:h="16838"/>
       <w:pgMar w:top="850" w:right="850" w:bottom="850" w:left="1417" w:header="708" w:footer="708" w:gutter="0"/>
@@ -179,6 +746,95 @@
 <file path=word/numbering.xml><?xml version="1.0" encoding="utf-8"?>
 <w:numbering xmlns:wpc="http://schemas.microsoft.com/office/word/2010/wordprocessingCanvas" xmlns:cx="http://schemas.microsoft.com/office/drawing/2014/chartex" xmlns:cx1="http://schemas.microsoft.com/office/drawing/2015/9/8/chartex" xmlns:cx2="http://schemas.microsoft.com/office/drawing/2015/10/21/chartex" xmlns:cx3="http://schemas.microsoft.com/office/drawing/2016/5/9/chartex" xmlns:cx4="http://schemas.microsoft.com/office/drawing/2016/5/10/chartex" xmlns:cx5="http://schemas.microsoft.com/office/drawing/2016/5/11/chartex" xmlns:cx6="http://schemas.microsoft.com/office/drawing/2016/5/12/chartex" xmlns:cx7="http://schemas.microsoft.com/office/drawing/2016/5/13/chartex" xmlns:cx8="http://schemas.microsoft.com/office/drawing/2016/5/14/chartex" xmlns:mc="http://schemas.openxmlformats.org/markup-compatibility/2006" xmlns:aink="http://schemas.microsoft.com/office/drawing/2016/ink" xmlns:am3d="http://schemas.microsoft.com/office/drawing/2017/model3d" xmlns:o="urn:schemas-microsoft-com:office:office" xmlns:oel="http://schemas.microsoft.com/office/2019/extlst" xmlns:r="http://schemas.openxmlformats.org/officeDocument/2006/relationships" xmlns:m="http://schemas.openxmlformats.org/officeDocument/2006/math" xmlns:v="urn:schemas-microsoft-com:vml" xmlns:wp14="http://schemas.microsoft.com/office/word/2010/wordprocessingDrawing" xmlns:wp="http://schemas.openxmlformats.org/drawingml/2006/wordprocessingDrawing" xmlns:w10="urn:schemas-microsoft-com:office:word" xmlns:w="http://schemas.openxmlformats.org/wordprocessingml/2006/main" xmlns:w14="http://schemas.microsoft.com/office/word/2010/wordml" xmlns:w15="http://schemas.microsoft.com/office/word/2012/wordml" xmlns:w16cex="http://schemas.microsoft.com/office/word/2018/wordml/cex" xmlns:w16cid="http://schemas.microsoft.com/office/word/2016/wordml/cid" xmlns:w16="http://schemas.microsoft.com/office/word/2018/wordml" xmlns:w16sdtdh="http://schemas.microsoft.com/office/word/2020/wordml/sdtdatahash" xmlns:w16se="http://schemas.microsoft.com/office/word/2015/wordml/symex" xmlns:wpg="http://schemas.microsoft.com/office/word/2010/wordprocessingGroup" xmlns:wpi="http://schemas.microsoft.com/office/word/2010/wordprocessingInk" xmlns:wne="http://schemas.microsoft.com/office/word/2006/wordml" xmlns:wps="http://schemas.microsoft.com/office/word/2010/wordprocessingShape" mc:Ignorable="w14 w15 w16se w16cid w16 w16cex w16sdtdh wp14">
   <w:abstractNum w:abstractNumId="0" w15:restartNumberingAfterBreak="0">
+    <w:nsid w:val="2CE57929"/>
+    <w:multiLevelType w:val="hybridMultilevel"/>
+    <w:tmpl w:val="D4D20E7A"/>
+    <w:lvl w:ilvl="0" w:tplc="FFFFFFFF">
+      <w:start w:val="1"/>
+      <w:numFmt w:val="decimal"/>
+      <w:lvlText w:val="%1."/>
+      <w:lvlJc w:val="left"/>
+      <w:pPr>
+        <w:ind w:left="720" w:hanging="360"/>
+      </w:pPr>
+      <w:rPr>
+        <w:rFonts w:hint="default"/>
+      </w:rPr>
+    </w:lvl>
+    <w:lvl w:ilvl="1" w:tplc="FFFFFFFF" w:tentative="1">
+      <w:start w:val="1"/>
+      <w:numFmt w:val="lowerLetter"/>
+      <w:lvlText w:val="%2."/>
+      <w:lvlJc w:val="left"/>
+      <w:pPr>
+        <w:ind w:left="1440" w:hanging="360"/>
+      </w:pPr>
+    </w:lvl>
+    <w:lvl w:ilvl="2" w:tplc="FFFFFFFF" w:tentative="1">
+      <w:start w:val="1"/>
+      <w:numFmt w:val="lowerRoman"/>
+      <w:lvlText w:val="%3."/>
+      <w:lvlJc w:val="right"/>
+      <w:pPr>
+        <w:ind w:left="2160" w:hanging="180"/>
+      </w:pPr>
+    </w:lvl>
+    <w:lvl w:ilvl="3" w:tplc="FFFFFFFF" w:tentative="1">
+      <w:start w:val="1"/>
+      <w:numFmt w:val="decimal"/>
+      <w:lvlText w:val="%4."/>
+      <w:lvlJc w:val="left"/>
+      <w:pPr>
+        <w:ind w:left="2880" w:hanging="360"/>
+      </w:pPr>
+    </w:lvl>
+    <w:lvl w:ilvl="4" w:tplc="FFFFFFFF" w:tentative="1">
+      <w:start w:val="1"/>
+      <w:numFmt w:val="lowerLetter"/>
+      <w:lvlText w:val="%5."/>
+      <w:lvlJc w:val="left"/>
+      <w:pPr>
+        <w:ind w:left="3600" w:hanging="360"/>
+      </w:pPr>
+    </w:lvl>
+    <w:lvl w:ilvl="5" w:tplc="FFFFFFFF" w:tentative="1">
+      <w:start w:val="1"/>
+      <w:numFmt w:val="lowerRoman"/>
+      <w:lvlText w:val="%6."/>
+      <w:lvlJc w:val="right"/>
+      <w:pPr>
+        <w:ind w:left="4320" w:hanging="180"/>
+      </w:pPr>
+    </w:lvl>
+    <w:lvl w:ilvl="6" w:tplc="FFFFFFFF" w:tentative="1">
+      <w:start w:val="1"/>
+      <w:numFmt w:val="decimal"/>
+      <w:lvlText w:val="%7."/>
+      <w:lvlJc w:val="left"/>
+      <w:pPr>
+        <w:ind w:left="5040" w:hanging="360"/>
+      </w:pPr>
+    </w:lvl>
+    <w:lvl w:ilvl="7" w:tplc="FFFFFFFF" w:tentative="1">
+      <w:start w:val="1"/>
+      <w:numFmt w:val="lowerLetter"/>
+      <w:lvlText w:val="%8."/>
+      <w:lvlJc w:val="left"/>
+      <w:pPr>
+        <w:ind w:left="5760" w:hanging="360"/>
+      </w:pPr>
+    </w:lvl>
+    <w:lvl w:ilvl="8" w:tplc="FFFFFFFF" w:tentative="1">
+      <w:start w:val="1"/>
+      <w:numFmt w:val="lowerRoman"/>
+      <w:lvlText w:val="%9."/>
+      <w:lvlJc w:val="right"/>
+      <w:pPr>
+        <w:ind w:left="6480" w:hanging="180"/>
+      </w:pPr>
+    </w:lvl>
+  </w:abstractNum>
+  <w:abstractNum w:abstractNumId="1" w15:restartNumberingAfterBreak="0">
     <w:nsid w:val="304D2E94"/>
     <w:multiLevelType w:val="hybridMultilevel"/>
     <w:tmpl w:val="D4D20E7A"/>
@@ -267,8 +923,127 @@
       </w:pPr>
     </w:lvl>
   </w:abstractNum>
+  <w:abstractNum w:abstractNumId="2" w15:restartNumberingAfterBreak="0">
+    <w:nsid w:val="39900452"/>
+    <w:multiLevelType w:val="multilevel"/>
+    <w:tmpl w:val="D08E5E48"/>
+    <w:lvl w:ilvl="0">
+      <w:start w:val="3"/>
+      <w:numFmt w:val="decimal"/>
+      <w:lvlText w:val="%1"/>
+      <w:lvlJc w:val="left"/>
+      <w:pPr>
+        <w:ind w:left="360" w:hanging="360"/>
+      </w:pPr>
+      <w:rPr>
+        <w:rFonts w:hint="default"/>
+      </w:rPr>
+    </w:lvl>
+    <w:lvl w:ilvl="1">
+      <w:start w:val="4"/>
+      <w:numFmt w:val="decimal"/>
+      <w:lvlText w:val="%1.%2"/>
+      <w:lvlJc w:val="left"/>
+      <w:pPr>
+        <w:ind w:left="360" w:hanging="360"/>
+      </w:pPr>
+      <w:rPr>
+        <w:rFonts w:hint="default"/>
+      </w:rPr>
+    </w:lvl>
+    <w:lvl w:ilvl="2">
+      <w:start w:val="1"/>
+      <w:numFmt w:val="decimal"/>
+      <w:lvlText w:val="%1.%2.%3"/>
+      <w:lvlJc w:val="left"/>
+      <w:pPr>
+        <w:ind w:left="720" w:hanging="720"/>
+      </w:pPr>
+      <w:rPr>
+        <w:rFonts w:hint="default"/>
+      </w:rPr>
+    </w:lvl>
+    <w:lvl w:ilvl="3">
+      <w:start w:val="1"/>
+      <w:numFmt w:val="decimal"/>
+      <w:lvlText w:val="%1.%2.%3.%4"/>
+      <w:lvlJc w:val="left"/>
+      <w:pPr>
+        <w:ind w:left="720" w:hanging="720"/>
+      </w:pPr>
+      <w:rPr>
+        <w:rFonts w:hint="default"/>
+      </w:rPr>
+    </w:lvl>
+    <w:lvl w:ilvl="4">
+      <w:start w:val="1"/>
+      <w:numFmt w:val="decimal"/>
+      <w:lvlText w:val="%1.%2.%3.%4.%5"/>
+      <w:lvlJc w:val="left"/>
+      <w:pPr>
+        <w:ind w:left="1080" w:hanging="1080"/>
+      </w:pPr>
+      <w:rPr>
+        <w:rFonts w:hint="default"/>
+      </w:rPr>
+    </w:lvl>
+    <w:lvl w:ilvl="5">
+      <w:start w:val="1"/>
+      <w:numFmt w:val="decimal"/>
+      <w:lvlText w:val="%1.%2.%3.%4.%5.%6"/>
+      <w:lvlJc w:val="left"/>
+      <w:pPr>
+        <w:ind w:left="1080" w:hanging="1080"/>
+      </w:pPr>
+      <w:rPr>
+        <w:rFonts w:hint="default"/>
+      </w:rPr>
+    </w:lvl>
+    <w:lvl w:ilvl="6">
+      <w:start w:val="1"/>
+      <w:numFmt w:val="decimal"/>
+      <w:lvlText w:val="%1.%2.%3.%4.%5.%6.%7"/>
+      <w:lvlJc w:val="left"/>
+      <w:pPr>
+        <w:ind w:left="1440" w:hanging="1440"/>
+      </w:pPr>
+      <w:rPr>
+        <w:rFonts w:hint="default"/>
+      </w:rPr>
+    </w:lvl>
+    <w:lvl w:ilvl="7">
+      <w:start w:val="1"/>
+      <w:numFmt w:val="decimal"/>
+      <w:lvlText w:val="%1.%2.%3.%4.%5.%6.%7.%8"/>
+      <w:lvlJc w:val="left"/>
+      <w:pPr>
+        <w:ind w:left="1440" w:hanging="1440"/>
+      </w:pPr>
+      <w:rPr>
+        <w:rFonts w:hint="default"/>
+      </w:rPr>
+    </w:lvl>
+    <w:lvl w:ilvl="8">
+      <w:start w:val="1"/>
+      <w:numFmt w:val="decimal"/>
+      <w:lvlText w:val="%1.%2.%3.%4.%5.%6.%7.%8.%9"/>
+      <w:lvlJc w:val="left"/>
+      <w:pPr>
+        <w:ind w:left="1800" w:hanging="1800"/>
+      </w:pPr>
+      <w:rPr>
+        <w:rFonts w:hint="default"/>
+      </w:rPr>
+    </w:lvl>
+  </w:abstractNum>
   <w:num w:numId="1" w16cid:durableId="605622578">
+    <w:abstractNumId w:val="1"/>
+  </w:num>
+  <w:num w:numId="2" w16cid:durableId="1768841486">
     <w:abstractNumId w:val="0"/>
+  </w:num>
+  <w:num w:numId="3" w16cid:durableId="830145040">
+    <w:abstractNumId w:val="2"/>
   </w:num>
 </w:numbering>
 </file>

</xml_diff>

<commit_message>
Create day indicators for week, month, year, day and day off
</commit_message>
<xml_diff>
--- a/Tech_desc.docx
+++ b/Tech_desc.docx
@@ -12,21 +12,7 @@
         <w:rPr>
           <w:lang w:val="uk-UA"/>
         </w:rPr>
-        <w:t xml:space="preserve">Для прогнозування продажів сформуємо собі такий </w:t>
-      </w:r>
-      <w:proofErr w:type="spellStart"/>
-      <w:r>
-        <w:rPr>
-          <w:lang w:val="uk-UA"/>
-        </w:rPr>
-        <w:t>флоу</w:t>
-      </w:r>
-      <w:proofErr w:type="spellEnd"/>
-      <w:r>
-        <w:rPr>
-          <w:lang w:val="uk-UA"/>
-        </w:rPr>
-        <w:t>:</w:t>
+        <w:t>Для прогнозування продажів сформуємо собі такий флоу:</w:t>
       </w:r>
     </w:p>
     <w:p>
@@ -80,35 +66,7 @@
         <w:rPr>
           <w:lang w:val="uk-UA"/>
         </w:rPr>
-        <w:t>EDA (</w:t>
-      </w:r>
-      <w:proofErr w:type="spellStart"/>
-      <w:r>
-        <w:rPr>
-          <w:lang w:val="uk-UA"/>
-        </w:rPr>
-        <w:t>Exploratory</w:t>
-      </w:r>
-      <w:proofErr w:type="spellEnd"/>
-      <w:r>
-        <w:rPr>
-          <w:lang w:val="uk-UA"/>
-        </w:rPr>
-        <w:t xml:space="preserve"> Data </w:t>
-      </w:r>
-      <w:proofErr w:type="spellStart"/>
-      <w:r>
-        <w:rPr>
-          <w:lang w:val="uk-UA"/>
-        </w:rPr>
-        <w:t>Analysis</w:t>
-      </w:r>
-      <w:proofErr w:type="spellEnd"/>
-      <w:r>
-        <w:rPr>
-          <w:lang w:val="uk-UA"/>
-        </w:rPr>
-        <w:t>)</w:t>
+        <w:t>EDA (Exploratory Data Analysis)</w:t>
       </w:r>
     </w:p>
     <w:p>
@@ -204,21 +162,7 @@
         <w:rPr>
           <w:lang w:val="uk-UA"/>
         </w:rPr>
-        <w:t xml:space="preserve"> колонку </w:t>
-      </w:r>
-      <w:proofErr w:type="spellStart"/>
-      <w:r>
-        <w:rPr>
-          <w:lang w:val="uk-UA"/>
-        </w:rPr>
-        <w:t>Unnamed</w:t>
-      </w:r>
-      <w:proofErr w:type="spellEnd"/>
-      <w:r>
-        <w:rPr>
-          <w:lang w:val="uk-UA"/>
-        </w:rPr>
-        <w:t>: 0, оскільки вона не потрібна.</w:t>
+        <w:t xml:space="preserve"> колонку Unnamed: 0, оскільки вона не потрібна.</w:t>
       </w:r>
     </w:p>
     <w:p>
@@ -244,21 +188,7 @@
         <w:rPr>
           <w:lang w:val="uk-UA"/>
         </w:rPr>
-        <w:t xml:space="preserve"> колонку </w:t>
-      </w:r>
-      <w:proofErr w:type="spellStart"/>
-      <w:r>
-        <w:rPr>
-          <w:lang w:val="uk-UA"/>
-        </w:rPr>
-        <w:t>date</w:t>
-      </w:r>
-      <w:proofErr w:type="spellEnd"/>
-      <w:r>
-        <w:rPr>
-          <w:lang w:val="uk-UA"/>
-        </w:rPr>
-        <w:t xml:space="preserve"> на формат дати.</w:t>
+        <w:t xml:space="preserve"> колонку date на формат дати.</w:t>
       </w:r>
     </w:p>
     <w:p>
@@ -344,33 +274,11 @@
         </w:rPr>
         <w:t xml:space="preserve">.1 </w:t>
       </w:r>
-      <w:proofErr w:type="spellStart"/>
-      <w:r>
-        <w:rPr>
-          <w:lang w:val="ru-RU"/>
-        </w:rPr>
-        <w:t>Розподіл</w:t>
-      </w:r>
-      <w:proofErr w:type="spellEnd"/>
-      <w:r>
-        <w:rPr>
-          <w:lang w:val="ru-RU"/>
-        </w:rPr>
-        <w:t xml:space="preserve"> </w:t>
-      </w:r>
-      <w:proofErr w:type="spellStart"/>
-      <w:r>
-        <w:rPr>
-          <w:lang w:val="ru-RU"/>
-        </w:rPr>
-        <w:t>продажів</w:t>
-      </w:r>
-      <w:proofErr w:type="spellEnd"/>
-      <w:r>
-        <w:rPr>
-          <w:lang w:val="ru-RU"/>
-        </w:rPr>
-        <w:t xml:space="preserve"> по днях.</w:t>
+      <w:r>
+        <w:rPr>
+          <w:lang w:val="ru-RU"/>
+        </w:rPr>
+        <w:t>Розподіл продажів по днях.</w:t>
       </w:r>
     </w:p>
     <w:p>
@@ -391,61 +299,11 @@
         </w:rPr>
         <w:t xml:space="preserve">.2 </w:t>
       </w:r>
-      <w:proofErr w:type="spellStart"/>
-      <w:r>
-        <w:rPr>
-          <w:lang w:val="ru-RU"/>
-        </w:rPr>
-        <w:t>Розподіл</w:t>
-      </w:r>
-      <w:proofErr w:type="spellEnd"/>
-      <w:r>
-        <w:rPr>
-          <w:lang w:val="ru-RU"/>
-        </w:rPr>
-        <w:t xml:space="preserve"> </w:t>
-      </w:r>
-      <w:proofErr w:type="spellStart"/>
-      <w:r>
-        <w:rPr>
-          <w:lang w:val="ru-RU"/>
-        </w:rPr>
-        <w:t>продажів</w:t>
-      </w:r>
-      <w:proofErr w:type="spellEnd"/>
-      <w:r>
-        <w:rPr>
-          <w:lang w:val="ru-RU"/>
-        </w:rPr>
-        <w:t xml:space="preserve"> по </w:t>
-      </w:r>
-      <w:proofErr w:type="spellStart"/>
-      <w:r>
-        <w:rPr>
-          <w:lang w:val="ru-RU"/>
-        </w:rPr>
-        <w:t>категоріях</w:t>
-      </w:r>
-      <w:proofErr w:type="spellEnd"/>
-      <w:r>
-        <w:rPr>
-          <w:lang w:val="ru-RU"/>
-        </w:rPr>
-        <w:t xml:space="preserve"> </w:t>
-      </w:r>
-      <w:proofErr w:type="spellStart"/>
-      <w:r>
-        <w:rPr>
-          <w:lang w:val="ru-RU"/>
-        </w:rPr>
-        <w:t>товарів</w:t>
-      </w:r>
-      <w:proofErr w:type="spellEnd"/>
-      <w:r>
-        <w:rPr>
-          <w:lang w:val="ru-RU"/>
-        </w:rPr>
-        <w:t>.</w:t>
+      <w:r>
+        <w:rPr>
+          <w:lang w:val="ru-RU"/>
+        </w:rPr>
+        <w:t>Розподіл продажів по категоріях товарів.</w:t>
       </w:r>
     </w:p>
     <w:p>
@@ -459,33 +317,11 @@
           <w:lang w:val="ru-RU"/>
         </w:rPr>
       </w:pPr>
-      <w:proofErr w:type="spellStart"/>
-      <w:r>
-        <w:rPr>
-          <w:lang w:val="ru-RU"/>
-        </w:rPr>
-        <w:t>Розподіл</w:t>
-      </w:r>
-      <w:proofErr w:type="spellEnd"/>
-      <w:r>
-        <w:rPr>
-          <w:lang w:val="ru-RU"/>
-        </w:rPr>
-        <w:t xml:space="preserve"> </w:t>
-      </w:r>
-      <w:proofErr w:type="spellStart"/>
-      <w:r>
-        <w:rPr>
-          <w:lang w:val="ru-RU"/>
-        </w:rPr>
-        <w:t>продажів</w:t>
-      </w:r>
-      <w:proofErr w:type="spellEnd"/>
-      <w:r>
-        <w:rPr>
-          <w:lang w:val="ru-RU"/>
-        </w:rPr>
-        <w:t xml:space="preserve"> по товарах (</w:t>
+      <w:r>
+        <w:rPr>
+          <w:lang w:val="ru-RU"/>
+        </w:rPr>
+        <w:t>Розподіл продажів по товарах (</w:t>
       </w:r>
       <w:r>
         <w:t>SKU</w:t>
@@ -515,47 +351,11 @@
         </w:rPr>
         <w:t xml:space="preserve">.4 </w:t>
       </w:r>
-      <w:proofErr w:type="spellStart"/>
-      <w:r>
-        <w:rPr>
-          <w:lang w:val="ru-RU"/>
-        </w:rPr>
-        <w:t>Аналіз</w:t>
-      </w:r>
-      <w:proofErr w:type="spellEnd"/>
-      <w:r>
-        <w:rPr>
-          <w:lang w:val="ru-RU"/>
-        </w:rPr>
-        <w:t xml:space="preserve"> </w:t>
-      </w:r>
-      <w:proofErr w:type="spellStart"/>
-      <w:r>
-        <w:rPr>
-          <w:lang w:val="ru-RU"/>
-        </w:rPr>
-        <w:t>середніх</w:t>
-      </w:r>
-      <w:proofErr w:type="spellEnd"/>
-      <w:r>
-        <w:rPr>
-          <w:lang w:val="ru-RU"/>
-        </w:rPr>
-        <w:t xml:space="preserve"> </w:t>
-      </w:r>
-      <w:proofErr w:type="spellStart"/>
-      <w:r>
-        <w:rPr>
-          <w:lang w:val="ru-RU"/>
-        </w:rPr>
-        <w:t>цін</w:t>
-      </w:r>
-      <w:proofErr w:type="spellEnd"/>
-      <w:r>
-        <w:rPr>
-          <w:lang w:val="ru-RU"/>
-        </w:rPr>
-        <w:t>.</w:t>
+      <w:r>
+        <w:rPr>
+          <w:lang w:val="ru-RU"/>
+        </w:rPr>
+        <w:t>Аналіз середніх цін.</w:t>
       </w:r>
     </w:p>
     <w:p>
@@ -574,149 +374,177 @@
         </w:rPr>
         <w:t xml:space="preserve">4. </w:t>
       </w:r>
-      <w:proofErr w:type="spellStart"/>
       <w:r>
         <w:rPr>
           <w:b/>
           <w:bCs/>
           <w:lang w:val="ru-RU"/>
         </w:rPr>
-        <w:t>Підготовка</w:t>
-      </w:r>
-      <w:proofErr w:type="spellEnd"/>
+        <w:t>Підготовка даних для моделі</w:t>
+      </w:r>
       <w:r>
         <w:rPr>
           <w:b/>
           <w:bCs/>
           <w:lang w:val="ru-RU"/>
         </w:rPr>
-        <w:t xml:space="preserve"> </w:t>
-      </w:r>
-      <w:proofErr w:type="spellStart"/>
+        <w:t xml:space="preserve">. </w:t>
+      </w:r>
       <w:r>
         <w:rPr>
           <w:b/>
           <w:bCs/>
-          <w:lang w:val="ru-RU"/>
-        </w:rPr>
-        <w:t>даних</w:t>
-      </w:r>
-      <w:proofErr w:type="spellEnd"/>
+        </w:rPr>
+        <w:t>Feature</w:t>
+      </w:r>
       <w:r>
         <w:rPr>
           <w:b/>
           <w:bCs/>
           <w:lang w:val="ru-RU"/>
         </w:rPr>
-        <w:t xml:space="preserve"> для </w:t>
-      </w:r>
-      <w:proofErr w:type="spellStart"/>
+        <w:t xml:space="preserve"> </w:t>
+      </w:r>
       <w:r>
         <w:rPr>
           <w:b/>
           <w:bCs/>
-          <w:lang w:val="ru-RU"/>
-        </w:rPr>
-        <w:t>моделі</w:t>
-      </w:r>
-      <w:proofErr w:type="spellEnd"/>
-      <w:r>
+        </w:rPr>
+        <w:t>selection</w:t>
+      </w:r>
+    </w:p>
+    <w:p>
+      <w:pPr>
+        <w:rPr>
+          <w:lang w:val="ru-RU"/>
+        </w:rPr>
+      </w:pPr>
+      <w:r>
+        <w:rPr>
+          <w:lang w:val="ru-RU"/>
+        </w:rPr>
+        <w:t xml:space="preserve">4.1 </w:t>
+      </w:r>
+      <w:r>
+        <w:rPr>
+          <w:lang w:val="uk-UA"/>
+        </w:rPr>
+        <w:t>Підготовка даних для моделювання:</w:t>
+      </w:r>
+    </w:p>
+    <w:p>
+      <w:pPr>
+        <w:rPr>
+          <w:lang w:val="uk-UA"/>
+        </w:rPr>
+      </w:pPr>
+      <w:r>
+        <w:rPr>
+          <w:lang w:val="ru-RU"/>
+        </w:rPr>
+        <w:t xml:space="preserve">4.2 </w:t>
+      </w:r>
+      <w:r>
+        <w:rPr>
+          <w:lang w:val="uk-UA"/>
+        </w:rPr>
+        <w:t>Створення ознак (features) для моделі.</w:t>
+      </w:r>
+    </w:p>
+    <w:p>
+      <w:r>
+        <w:rPr>
+          <w:lang w:val="ru-RU"/>
+        </w:rPr>
+        <w:t xml:space="preserve">4.3 </w:t>
+      </w:r>
+      <w:r>
+        <w:rPr>
+          <w:lang w:val="uk-UA"/>
+        </w:rPr>
+        <w:t>Розбиття даних на тренувальний та тестовий набори.</w:t>
+      </w:r>
+    </w:p>
+    <w:p>
+      <w:pPr>
         <w:rPr>
           <w:b/>
           <w:bCs/>
           <w:lang w:val="ru-RU"/>
         </w:rPr>
-        <w:t xml:space="preserve">. </w:t>
-      </w:r>
+      </w:pPr>
       <w:r>
         <w:rPr>
           <w:b/>
           <w:bCs/>
-        </w:rPr>
-        <w:t>Feature</w:t>
+          <w:lang w:val="ru-RU"/>
+        </w:rPr>
+        <w:t xml:space="preserve">5. </w:t>
       </w:r>
       <w:r>
         <w:rPr>
           <w:b/>
           <w:bCs/>
-          <w:lang w:val="ru-RU"/>
-        </w:rPr>
-        <w:t xml:space="preserve"> </w:t>
-      </w:r>
-      <w:r>
-        <w:rPr>
-          <w:b/>
-          <w:bCs/>
-        </w:rPr>
-        <w:t>selection</w:t>
-      </w:r>
-    </w:p>
-    <w:p>
-      <w:pPr>
-        <w:rPr>
-          <w:lang w:val="ru-RU"/>
-        </w:rPr>
-      </w:pPr>
-      <w:r>
-        <w:rPr>
-          <w:lang w:val="ru-RU"/>
-        </w:rPr>
-        <w:t xml:space="preserve">4.1 </w:t>
-      </w:r>
-      <w:r>
-        <w:rPr>
-          <w:lang w:val="uk-UA"/>
-        </w:rPr>
-        <w:t>Підготовка даних для моделювання:</w:t>
-      </w:r>
-    </w:p>
-    <w:p>
-      <w:pPr>
-        <w:rPr>
-          <w:lang w:val="uk-UA"/>
-        </w:rPr>
-      </w:pPr>
-      <w:r>
-        <w:rPr>
-          <w:lang w:val="ru-RU"/>
-        </w:rPr>
-        <w:t xml:space="preserve">4.2 </w:t>
-      </w:r>
-      <w:r>
-        <w:rPr>
-          <w:lang w:val="uk-UA"/>
-        </w:rPr>
-        <w:t>Створення ознак (</w:t>
-      </w:r>
-      <w:proofErr w:type="spellStart"/>
-      <w:r>
-        <w:rPr>
-          <w:lang w:val="uk-UA"/>
-        </w:rPr>
-        <w:t>features</w:t>
-      </w:r>
-      <w:proofErr w:type="spellEnd"/>
-      <w:r>
-        <w:rPr>
-          <w:lang w:val="uk-UA"/>
-        </w:rPr>
-        <w:t>) для моделі.</w:t>
-      </w:r>
-    </w:p>
-    <w:p>
-      <w:pPr>
-        <w:rPr>
-          <w:lang w:val="uk-UA"/>
-        </w:rPr>
-      </w:pPr>
-      <w:r>
-        <w:t xml:space="preserve">4.3 </w:t>
-      </w:r>
-      <w:r>
-        <w:rPr>
-          <w:lang w:val="uk-UA"/>
-        </w:rPr>
-        <w:t>Розбиття даних на тренувальний та тестовий набори.</w:t>
+          <w:lang w:val="uk-UA"/>
+        </w:rPr>
+        <w:t>Побудова моделі прогнозування:</w:t>
+      </w:r>
+    </w:p>
+    <w:p>
+      <w:pPr>
+        <w:rPr>
+          <w:lang w:val="uk-UA"/>
+        </w:rPr>
+      </w:pPr>
+      <w:r>
+        <w:rPr>
+          <w:lang w:val="ru-RU"/>
+        </w:rPr>
+        <w:t xml:space="preserve">5.1 </w:t>
+      </w:r>
+      <w:r>
+        <w:rPr>
+          <w:lang w:val="uk-UA"/>
+        </w:rPr>
+        <w:t>Вибір алгоритму моделювання.</w:t>
+      </w:r>
+    </w:p>
+    <w:p>
+      <w:pPr>
+        <w:rPr>
+          <w:lang w:val="uk-UA"/>
+        </w:rPr>
+      </w:pPr>
+      <w:r>
+        <w:rPr>
+          <w:lang w:val="uk-UA"/>
+        </w:rPr>
+        <w:t xml:space="preserve">5.2 </w:t>
+      </w:r>
+      <w:r>
+        <w:rPr>
+          <w:lang w:val="uk-UA"/>
+        </w:rPr>
+        <w:t>Тренування та валідація моделі.</w:t>
+      </w:r>
+    </w:p>
+    <w:p>
+      <w:pPr>
+        <w:rPr>
+          <w:lang w:val="uk-UA"/>
+        </w:rPr>
+      </w:pPr>
+      <w:r>
+        <w:rPr>
+          <w:lang w:val="uk-UA"/>
+        </w:rPr>
+        <w:t xml:space="preserve">5.3 </w:t>
+      </w:r>
+      <w:r>
+        <w:rPr>
+          <w:lang w:val="uk-UA"/>
+        </w:rPr>
+        <w:t>Прогнозування на майбутні дати з df_future.csv.</w:t>
       </w:r>
     </w:p>
     <w:p>

</xml_diff>

<commit_message>
Days Indicator (0 - weekday, 1 - day off)
</commit_message>
<xml_diff>
--- a/Tech_desc.docx
+++ b/Tech_desc.docx
@@ -12,7 +12,21 @@
         <w:rPr>
           <w:lang w:val="uk-UA"/>
         </w:rPr>
-        <w:t>Для прогнозування продажів сформуємо собі такий флоу:</w:t>
+        <w:t xml:space="preserve">Для прогнозування продажів сформуємо собі такий </w:t>
+      </w:r>
+      <w:proofErr w:type="spellStart"/>
+      <w:r>
+        <w:rPr>
+          <w:lang w:val="uk-UA"/>
+        </w:rPr>
+        <w:t>флоу</w:t>
+      </w:r>
+      <w:proofErr w:type="spellEnd"/>
+      <w:r>
+        <w:rPr>
+          <w:lang w:val="uk-UA"/>
+        </w:rPr>
+        <w:t>:</w:t>
       </w:r>
     </w:p>
     <w:p>
@@ -66,7 +80,35 @@
         <w:rPr>
           <w:lang w:val="uk-UA"/>
         </w:rPr>
-        <w:t>EDA (Exploratory Data Analysis)</w:t>
+        <w:t>EDA (</w:t>
+      </w:r>
+      <w:proofErr w:type="spellStart"/>
+      <w:r>
+        <w:rPr>
+          <w:lang w:val="uk-UA"/>
+        </w:rPr>
+        <w:t>Exploratory</w:t>
+      </w:r>
+      <w:proofErr w:type="spellEnd"/>
+      <w:r>
+        <w:rPr>
+          <w:lang w:val="uk-UA"/>
+        </w:rPr>
+        <w:t xml:space="preserve"> Data </w:t>
+      </w:r>
+      <w:proofErr w:type="spellStart"/>
+      <w:r>
+        <w:rPr>
+          <w:lang w:val="uk-UA"/>
+        </w:rPr>
+        <w:t>Analysis</w:t>
+      </w:r>
+      <w:proofErr w:type="spellEnd"/>
+      <w:r>
+        <w:rPr>
+          <w:lang w:val="uk-UA"/>
+        </w:rPr>
+        <w:t>)</w:t>
       </w:r>
     </w:p>
     <w:p>
@@ -162,7 +204,21 @@
         <w:rPr>
           <w:lang w:val="uk-UA"/>
         </w:rPr>
-        <w:t xml:space="preserve"> колонку Unnamed: 0, оскільки вона не потрібна.</w:t>
+        <w:t xml:space="preserve"> колонку </w:t>
+      </w:r>
+      <w:proofErr w:type="spellStart"/>
+      <w:r>
+        <w:rPr>
+          <w:lang w:val="uk-UA"/>
+        </w:rPr>
+        <w:t>Unnamed</w:t>
+      </w:r>
+      <w:proofErr w:type="spellEnd"/>
+      <w:r>
+        <w:rPr>
+          <w:lang w:val="uk-UA"/>
+        </w:rPr>
+        <w:t>: 0, оскільки вона не потрібна.</w:t>
       </w:r>
     </w:p>
     <w:p>
@@ -188,7 +244,21 @@
         <w:rPr>
           <w:lang w:val="uk-UA"/>
         </w:rPr>
-        <w:t xml:space="preserve"> колонку date на формат дати.</w:t>
+        <w:t xml:space="preserve"> колонку </w:t>
+      </w:r>
+      <w:proofErr w:type="spellStart"/>
+      <w:r>
+        <w:rPr>
+          <w:lang w:val="uk-UA"/>
+        </w:rPr>
+        <w:t>date</w:t>
+      </w:r>
+      <w:proofErr w:type="spellEnd"/>
+      <w:r>
+        <w:rPr>
+          <w:lang w:val="uk-UA"/>
+        </w:rPr>
+        <w:t xml:space="preserve"> на формат дати.</w:t>
       </w:r>
     </w:p>
     <w:p>
@@ -274,11 +344,33 @@
         </w:rPr>
         <w:t xml:space="preserve">.1 </w:t>
       </w:r>
-      <w:r>
-        <w:rPr>
-          <w:lang w:val="ru-RU"/>
-        </w:rPr>
-        <w:t>Розподіл продажів по днях.</w:t>
+      <w:proofErr w:type="spellStart"/>
+      <w:r>
+        <w:rPr>
+          <w:lang w:val="ru-RU"/>
+        </w:rPr>
+        <w:t>Розподіл</w:t>
+      </w:r>
+      <w:proofErr w:type="spellEnd"/>
+      <w:r>
+        <w:rPr>
+          <w:lang w:val="ru-RU"/>
+        </w:rPr>
+        <w:t xml:space="preserve"> </w:t>
+      </w:r>
+      <w:proofErr w:type="spellStart"/>
+      <w:r>
+        <w:rPr>
+          <w:lang w:val="ru-RU"/>
+        </w:rPr>
+        <w:t>продажів</w:t>
+      </w:r>
+      <w:proofErr w:type="spellEnd"/>
+      <w:r>
+        <w:rPr>
+          <w:lang w:val="ru-RU"/>
+        </w:rPr>
+        <w:t xml:space="preserve"> по днях.</w:t>
       </w:r>
     </w:p>
     <w:p>
@@ -299,11 +391,61 @@
         </w:rPr>
         <w:t xml:space="preserve">.2 </w:t>
       </w:r>
-      <w:r>
-        <w:rPr>
-          <w:lang w:val="ru-RU"/>
-        </w:rPr>
-        <w:t>Розподіл продажів по категоріях товарів.</w:t>
+      <w:proofErr w:type="spellStart"/>
+      <w:r>
+        <w:rPr>
+          <w:lang w:val="ru-RU"/>
+        </w:rPr>
+        <w:t>Розподіл</w:t>
+      </w:r>
+      <w:proofErr w:type="spellEnd"/>
+      <w:r>
+        <w:rPr>
+          <w:lang w:val="ru-RU"/>
+        </w:rPr>
+        <w:t xml:space="preserve"> </w:t>
+      </w:r>
+      <w:proofErr w:type="spellStart"/>
+      <w:r>
+        <w:rPr>
+          <w:lang w:val="ru-RU"/>
+        </w:rPr>
+        <w:t>продажів</w:t>
+      </w:r>
+      <w:proofErr w:type="spellEnd"/>
+      <w:r>
+        <w:rPr>
+          <w:lang w:val="ru-RU"/>
+        </w:rPr>
+        <w:t xml:space="preserve"> по </w:t>
+      </w:r>
+      <w:proofErr w:type="spellStart"/>
+      <w:r>
+        <w:rPr>
+          <w:lang w:val="ru-RU"/>
+        </w:rPr>
+        <w:t>категоріях</w:t>
+      </w:r>
+      <w:proofErr w:type="spellEnd"/>
+      <w:r>
+        <w:rPr>
+          <w:lang w:val="ru-RU"/>
+        </w:rPr>
+        <w:t xml:space="preserve"> </w:t>
+      </w:r>
+      <w:proofErr w:type="spellStart"/>
+      <w:r>
+        <w:rPr>
+          <w:lang w:val="ru-RU"/>
+        </w:rPr>
+        <w:t>товарів</w:t>
+      </w:r>
+      <w:proofErr w:type="spellEnd"/>
+      <w:r>
+        <w:rPr>
+          <w:lang w:val="ru-RU"/>
+        </w:rPr>
+        <w:t>.</w:t>
       </w:r>
     </w:p>
     <w:p>
@@ -317,11 +459,33 @@
           <w:lang w:val="ru-RU"/>
         </w:rPr>
       </w:pPr>
-      <w:r>
-        <w:rPr>
-          <w:lang w:val="ru-RU"/>
-        </w:rPr>
-        <w:t>Розподіл продажів по товарах (</w:t>
+      <w:proofErr w:type="spellStart"/>
+      <w:r>
+        <w:rPr>
+          <w:lang w:val="ru-RU"/>
+        </w:rPr>
+        <w:t>Розподіл</w:t>
+      </w:r>
+      <w:proofErr w:type="spellEnd"/>
+      <w:r>
+        <w:rPr>
+          <w:lang w:val="ru-RU"/>
+        </w:rPr>
+        <w:t xml:space="preserve"> </w:t>
+      </w:r>
+      <w:proofErr w:type="spellStart"/>
+      <w:r>
+        <w:rPr>
+          <w:lang w:val="ru-RU"/>
+        </w:rPr>
+        <w:t>продажів</w:t>
+      </w:r>
+      <w:proofErr w:type="spellEnd"/>
+      <w:r>
+        <w:rPr>
+          <w:lang w:val="ru-RU"/>
+        </w:rPr>
+        <w:t xml:space="preserve"> по товарах (</w:t>
       </w:r>
       <w:r>
         <w:t>SKU</w:t>
@@ -351,11 +515,47 @@
         </w:rPr>
         <w:t xml:space="preserve">.4 </w:t>
       </w:r>
-      <w:r>
-        <w:rPr>
-          <w:lang w:val="ru-RU"/>
-        </w:rPr>
-        <w:t>Аналіз середніх цін.</w:t>
+      <w:proofErr w:type="spellStart"/>
+      <w:r>
+        <w:rPr>
+          <w:lang w:val="ru-RU"/>
+        </w:rPr>
+        <w:t>Аналіз</w:t>
+      </w:r>
+      <w:proofErr w:type="spellEnd"/>
+      <w:r>
+        <w:rPr>
+          <w:lang w:val="ru-RU"/>
+        </w:rPr>
+        <w:t xml:space="preserve"> </w:t>
+      </w:r>
+      <w:proofErr w:type="spellStart"/>
+      <w:r>
+        <w:rPr>
+          <w:lang w:val="ru-RU"/>
+        </w:rPr>
+        <w:t>середніх</w:t>
+      </w:r>
+      <w:proofErr w:type="spellEnd"/>
+      <w:r>
+        <w:rPr>
+          <w:lang w:val="ru-RU"/>
+        </w:rPr>
+        <w:t xml:space="preserve"> </w:t>
+      </w:r>
+      <w:proofErr w:type="spellStart"/>
+      <w:r>
+        <w:rPr>
+          <w:lang w:val="ru-RU"/>
+        </w:rPr>
+        <w:t>цін</w:t>
+      </w:r>
+      <w:proofErr w:type="spellEnd"/>
+      <w:r>
+        <w:rPr>
+          <w:lang w:val="ru-RU"/>
+        </w:rPr>
+        <w:t>.</w:t>
       </w:r>
     </w:p>
     <w:p>
@@ -374,117 +574,175 @@
         </w:rPr>
         <w:t xml:space="preserve">4. </w:t>
       </w:r>
+      <w:proofErr w:type="spellStart"/>
       <w:r>
         <w:rPr>
           <w:b/>
           <w:bCs/>
           <w:lang w:val="ru-RU"/>
         </w:rPr>
-        <w:t>Підготовка даних для моделі</w:t>
-      </w:r>
+        <w:t>Підготовка</w:t>
+      </w:r>
+      <w:proofErr w:type="spellEnd"/>
       <w:r>
         <w:rPr>
           <w:b/>
           <w:bCs/>
           <w:lang w:val="ru-RU"/>
         </w:rPr>
-        <w:t xml:space="preserve">. </w:t>
-      </w:r>
+        <w:t xml:space="preserve"> </w:t>
+      </w:r>
+      <w:proofErr w:type="spellStart"/>
       <w:r>
         <w:rPr>
           <w:b/>
           <w:bCs/>
-        </w:rPr>
-        <w:t>Feature</w:t>
-      </w:r>
+          <w:lang w:val="ru-RU"/>
+        </w:rPr>
+        <w:t>даних</w:t>
+      </w:r>
+      <w:proofErr w:type="spellEnd"/>
       <w:r>
         <w:rPr>
           <w:b/>
           <w:bCs/>
           <w:lang w:val="ru-RU"/>
         </w:rPr>
-        <w:t xml:space="preserve"> </w:t>
-      </w:r>
+        <w:t xml:space="preserve"> для </w:t>
+      </w:r>
+      <w:proofErr w:type="spellStart"/>
       <w:r>
         <w:rPr>
           <w:b/>
           <w:bCs/>
-        </w:rPr>
-        <w:t>selection</w:t>
-      </w:r>
-    </w:p>
-    <w:p>
-      <w:pPr>
-        <w:rPr>
-          <w:lang w:val="ru-RU"/>
-        </w:rPr>
-      </w:pPr>
-      <w:r>
-        <w:rPr>
-          <w:lang w:val="ru-RU"/>
-        </w:rPr>
-        <w:t xml:space="preserve">4.1 </w:t>
-      </w:r>
-      <w:r>
-        <w:rPr>
-          <w:lang w:val="uk-UA"/>
-        </w:rPr>
-        <w:t>Підготовка даних для моделювання:</w:t>
-      </w:r>
-    </w:p>
-    <w:p>
-      <w:pPr>
-        <w:rPr>
-          <w:lang w:val="uk-UA"/>
-        </w:rPr>
-      </w:pPr>
-      <w:r>
-        <w:rPr>
-          <w:lang w:val="ru-RU"/>
-        </w:rPr>
-        <w:t xml:space="preserve">4.2 </w:t>
-      </w:r>
-      <w:r>
-        <w:rPr>
-          <w:lang w:val="uk-UA"/>
-        </w:rPr>
-        <w:t>Створення ознак (features) для моделі.</w:t>
-      </w:r>
-    </w:p>
-    <w:p>
-      <w:r>
-        <w:rPr>
-          <w:lang w:val="ru-RU"/>
-        </w:rPr>
-        <w:t xml:space="preserve">4.3 </w:t>
-      </w:r>
-      <w:r>
-        <w:rPr>
-          <w:lang w:val="uk-UA"/>
-        </w:rPr>
-        <w:t>Розбиття даних на тренувальний та тестовий набори.</w:t>
-      </w:r>
-    </w:p>
-    <w:p>
-      <w:pPr>
+          <w:lang w:val="ru-RU"/>
+        </w:rPr>
+        <w:t>моделі</w:t>
+      </w:r>
+      <w:proofErr w:type="spellEnd"/>
+      <w:r>
         <w:rPr>
           <w:b/>
           <w:bCs/>
           <w:lang w:val="ru-RU"/>
         </w:rPr>
-      </w:pPr>
+        <w:t xml:space="preserve">. </w:t>
+      </w:r>
       <w:r>
         <w:rPr>
           <w:b/>
           <w:bCs/>
-          <w:lang w:val="ru-RU"/>
-        </w:rPr>
-        <w:t xml:space="preserve">5. </w:t>
+        </w:rPr>
+        <w:t>Feature</w:t>
       </w:r>
       <w:r>
         <w:rPr>
           <w:b/>
           <w:bCs/>
+          <w:lang w:val="ru-RU"/>
+        </w:rPr>
+        <w:t xml:space="preserve"> </w:t>
+      </w:r>
+      <w:r>
+        <w:rPr>
+          <w:b/>
+          <w:bCs/>
+        </w:rPr>
+        <w:t>selection</w:t>
+      </w:r>
+    </w:p>
+    <w:p>
+      <w:pPr>
+        <w:rPr>
+          <w:lang w:val="ru-RU"/>
+        </w:rPr>
+      </w:pPr>
+      <w:r>
+        <w:rPr>
+          <w:lang w:val="ru-RU"/>
+        </w:rPr>
+        <w:t xml:space="preserve">4.1 </w:t>
+      </w:r>
+      <w:r>
+        <w:rPr>
+          <w:lang w:val="uk-UA"/>
+        </w:rPr>
+        <w:t>Підготовка даних для моделювання</w:t>
+      </w:r>
+      <w:r>
+        <w:rPr>
+          <w:lang w:val="ru-RU"/>
+        </w:rPr>
+        <w:t>.</w:t>
+      </w:r>
+    </w:p>
+    <w:p>
+      <w:pPr>
+        <w:rPr>
+          <w:lang w:val="uk-UA"/>
+        </w:rPr>
+      </w:pPr>
+      <w:r>
+        <w:rPr>
+          <w:lang w:val="ru-RU"/>
+        </w:rPr>
+        <w:t xml:space="preserve">4.2 </w:t>
+      </w:r>
+      <w:r>
+        <w:rPr>
+          <w:lang w:val="uk-UA"/>
+        </w:rPr>
+        <w:t>Створення ознак (</w:t>
+      </w:r>
+      <w:proofErr w:type="spellStart"/>
+      <w:r>
+        <w:rPr>
+          <w:lang w:val="uk-UA"/>
+        </w:rPr>
+        <w:t>features</w:t>
+      </w:r>
+      <w:proofErr w:type="spellEnd"/>
+      <w:r>
+        <w:rPr>
+          <w:lang w:val="uk-UA"/>
+        </w:rPr>
+        <w:t>) для моделі.</w:t>
+      </w:r>
+    </w:p>
+    <w:p>
+      <w:r>
+        <w:rPr>
+          <w:lang w:val="ru-RU"/>
+        </w:rPr>
+        <w:t xml:space="preserve">4.3 </w:t>
+      </w:r>
+      <w:r>
+        <w:rPr>
+          <w:lang w:val="uk-UA"/>
+        </w:rPr>
+        <w:t>Розбиття даних на тренувальний та тестовий набори.</w:t>
+      </w:r>
+    </w:p>
+    <w:p>
+      <w:pPr>
+        <w:rPr>
+          <w:b/>
+          <w:bCs/>
+          <w:lang w:val="ru-RU"/>
+        </w:rPr>
+      </w:pPr>
+      <w:r>
+        <w:rPr>
+          <w:b/>
+          <w:bCs/>
+          <w:lang w:val="ru-RU"/>
+        </w:rPr>
+        <w:t xml:space="preserve">5. </w:t>
+      </w:r>
+      <w:r>
+        <w:rPr>
+          <w:b/>
+          <w:bCs/>
           <w:lang w:val="uk-UA"/>
         </w:rPr>
         <w:t>Побудова моделі прогнозування:</w:t>
@@ -525,7 +783,21 @@
         <w:rPr>
           <w:lang w:val="uk-UA"/>
         </w:rPr>
-        <w:t>Тренування та валідація моделі.</w:t>
+        <w:t xml:space="preserve">Тренування та </w:t>
+      </w:r>
+      <w:proofErr w:type="spellStart"/>
+      <w:r>
+        <w:rPr>
+          <w:lang w:val="uk-UA"/>
+        </w:rPr>
+        <w:t>валідація</w:t>
+      </w:r>
+      <w:proofErr w:type="spellEnd"/>
+      <w:r>
+        <w:rPr>
+          <w:lang w:val="uk-UA"/>
+        </w:rPr>
+        <w:t xml:space="preserve"> моделі.</w:t>
       </w:r>
     </w:p>
     <w:p>

</xml_diff>

<commit_message>
Drop 'Modeling the data
</commit_message>
<xml_diff>
--- a/Tech_desc.docx
+++ b/Tech_desc.docx
@@ -728,7 +728,7 @@
         <w:rPr>
           <w:b/>
           <w:bCs/>
-          <w:lang w:val="ru-RU"/>
+          <w:lang w:val="uk-UA"/>
         </w:rPr>
       </w:pPr>
       <w:r>
@@ -756,7 +756,7 @@
       </w:pPr>
       <w:r>
         <w:rPr>
-          <w:lang w:val="ru-RU"/>
+          <w:lang w:val="uk-UA"/>
         </w:rPr>
         <w:t xml:space="preserve">5.1 </w:t>
       </w:r>
@@ -764,20 +764,193 @@
         <w:rPr>
           <w:lang w:val="uk-UA"/>
         </w:rPr>
+        <w:t>Кодування категоріальних даних (</w:t>
+      </w:r>
+      <w:proofErr w:type="spellStart"/>
+      <w:r>
+        <w:t>OnehotEncoding</w:t>
+      </w:r>
+      <w:proofErr w:type="spellEnd"/>
+      <w:r>
+        <w:rPr>
+          <w:lang w:val="uk-UA"/>
+        </w:rPr>
+        <w:t xml:space="preserve">). </w:t>
+      </w:r>
+      <w:r>
+        <w:rPr>
+          <w:lang w:val="uk-UA"/>
+        </w:rPr>
+        <w:t>В нас немає ординальних даних.</w:t>
+      </w:r>
+    </w:p>
+    <w:p>
+      <w:r>
+        <w:rPr>
+          <w:b/>
+          <w:bCs/>
+        </w:rPr>
+        <w:t>sparse</w:t>
+      </w:r>
+      <w:r>
+        <w:rPr>
+          <w:b/>
+          <w:bCs/>
+          <w:lang w:val="uk-UA"/>
+        </w:rPr>
+        <w:t>_</w:t>
+      </w:r>
+      <w:r>
+        <w:rPr>
+          <w:b/>
+          <w:bCs/>
+        </w:rPr>
+        <w:t>output</w:t>
+      </w:r>
+      <w:r>
+        <w:rPr>
+          <w:b/>
+          <w:bCs/>
+          <w:lang w:val="uk-UA"/>
+        </w:rPr>
+        <w:t>=</w:t>
+      </w:r>
+      <w:r>
+        <w:rPr>
+          <w:b/>
+          <w:bCs/>
+        </w:rPr>
+        <w:t>False</w:t>
+      </w:r>
+      <w:r>
+        <w:rPr>
+          <w:lang w:val="uk-UA"/>
+        </w:rPr>
+        <w:t xml:space="preserve">, вихідні дані у вигляді звичайного щільного масиву </w:t>
+      </w:r>
+      <w:r>
+        <w:t>NumPy</w:t>
+      </w:r>
+      <w:r>
+        <w:rPr>
+          <w:lang w:val="uk-UA"/>
+        </w:rPr>
+        <w:t xml:space="preserve"> (формату </w:t>
+      </w:r>
+      <w:proofErr w:type="spellStart"/>
+      <w:proofErr w:type="gramStart"/>
+      <w:r>
+        <w:t>numpy</w:t>
+      </w:r>
+      <w:proofErr w:type="spellEnd"/>
+      <w:r>
+        <w:rPr>
+          <w:lang w:val="uk-UA"/>
+        </w:rPr>
+        <w:t>.</w:t>
+      </w:r>
+      <w:proofErr w:type="spellStart"/>
+      <w:r>
+        <w:t>ndarray</w:t>
+      </w:r>
+      <w:proofErr w:type="spellEnd"/>
+      <w:proofErr w:type="gramEnd"/>
+      <w:r>
+        <w:rPr>
+          <w:lang w:val="uk-UA"/>
+        </w:rPr>
+        <w:t>)</w:t>
+      </w:r>
+    </w:p>
+    <w:p>
+      <w:pPr>
+        <w:rPr>
+          <w:lang w:val="uk-UA"/>
+        </w:rPr>
+      </w:pPr>
+      <w:r>
+        <w:rPr>
+          <w:lang w:val="uk-UA"/>
+        </w:rPr>
+        <w:t>5.</w:t>
+      </w:r>
+      <w:r>
+        <w:rPr>
+          <w:lang w:val="uk-UA"/>
+        </w:rPr>
+        <w:t>2</w:t>
+      </w:r>
+      <w:r>
+        <w:rPr>
+          <w:lang w:val="uk-UA"/>
+        </w:rPr>
+        <w:t xml:space="preserve"> </w:t>
+      </w:r>
+      <w:r>
+        <w:rPr>
+          <w:lang w:val="uk-UA"/>
+        </w:rPr>
         <w:t>Вибір алгоритму моделювання.</w:t>
       </w:r>
-    </w:p>
-    <w:p>
-      <w:pPr>
-        <w:rPr>
-          <w:lang w:val="uk-UA"/>
-        </w:rPr>
-      </w:pPr>
-      <w:r>
-        <w:rPr>
-          <w:lang w:val="uk-UA"/>
-        </w:rPr>
-        <w:t xml:space="preserve">5.2 </w:t>
+      <w:r>
+        <w:rPr>
+          <w:lang w:val="uk-UA"/>
+        </w:rPr>
+        <w:t xml:space="preserve"> </w:t>
+      </w:r>
+      <w:r>
+        <w:t>Random</w:t>
+      </w:r>
+      <w:r>
+        <w:rPr>
+          <w:lang w:val="uk-UA"/>
+        </w:rPr>
+        <w:t xml:space="preserve"> </w:t>
+      </w:r>
+      <w:r>
+        <w:t>Forest</w:t>
+      </w:r>
+      <w:r>
+        <w:rPr>
+          <w:lang w:val="uk-UA"/>
+        </w:rPr>
+        <w:t xml:space="preserve"> </w:t>
+      </w:r>
+      <w:r>
+        <w:rPr>
+          <w:lang w:val="uk-UA"/>
+        </w:rPr>
+        <w:t xml:space="preserve">та </w:t>
+      </w:r>
+      <w:proofErr w:type="spellStart"/>
+      <w:r>
+        <w:t>LinearReg</w:t>
+      </w:r>
+      <w:proofErr w:type="spellEnd"/>
+      <w:r>
+        <w:rPr>
+          <w:lang w:val="uk-UA"/>
+        </w:rPr>
+        <w:t>.</w:t>
+      </w:r>
+    </w:p>
+    <w:p>
+      <w:pPr>
+        <w:rPr>
+          <w:lang w:val="uk-UA"/>
+        </w:rPr>
+      </w:pPr>
+      <w:r>
+        <w:rPr>
+          <w:lang w:val="uk-UA"/>
+        </w:rPr>
+        <w:t>5.</w:t>
+      </w:r>
+      <w:r>
+        <w:rPr>
+          <w:lang w:val="ru-RU"/>
+        </w:rPr>
+        <w:t xml:space="preserve">3 </w:t>
       </w:r>
       <w:r>
         <w:rPr>
@@ -810,7 +983,19 @@
         <w:rPr>
           <w:lang w:val="uk-UA"/>
         </w:rPr>
-        <w:t xml:space="preserve">5.3 </w:t>
+        <w:t>5.</w:t>
+      </w:r>
+      <w:r>
+        <w:rPr>
+          <w:lang w:val="ru-RU"/>
+        </w:rPr>
+        <w:t>4</w:t>
+      </w:r>
+      <w:r>
+        <w:rPr>
+          <w:lang w:val="uk-UA"/>
+        </w:rPr>
+        <w:t xml:space="preserve"> </w:t>
       </w:r>
       <w:r>
         <w:rPr>
@@ -1754,7 +1939,6 @@
   <w:style w:type="character" w:default="1" w:styleId="DefaultParagraphFont">
     <w:name w:val="Default Paragraph Font"/>
     <w:uiPriority w:val="1"/>
-    <w:semiHidden/>
     <w:unhideWhenUsed/>
   </w:style>
   <w:style w:type="table" w:default="1" w:styleId="TableNormal">

</xml_diff>